<commit_message>
Add three social studies lessons and apps
</commit_message>
<xml_diff>
--- a/files/social_studies/Ancient Civilizations (Computer) - Student Worksheet.docx
+++ b/files/social_studies/Ancient Civilizations (Computer) - Student Worksheet.docx
@@ -1,10 +1,8 @@
 
 <file path=word/document.xml><?xml version="1.0" encoding="utf-8"?>
-<w:document xmlns:wpc="http://schemas.microsoft.com/office/word/2010/wordprocessingCanvas" xmlns:cx="http://schemas.microsoft.com/office/drawing/2014/chartex" xmlns:cx1="http://schemas.microsoft.com/office/drawing/2015/9/8/chartex" xmlns:cx2="http://schemas.microsoft.com/office/drawing/2015/10/21/chartex" xmlns:cx3="http://schemas.microsoft.com/office/drawing/2016/5/9/chartex" xmlns:cx4="http://schemas.microsoft.com/office/drawing/2016/5/10/chartex" xmlns:cx5="http://schemas.microsoft.com/office/drawing/2016/5/11/chartex" xmlns:mc="http://schemas.openxmlformats.org/markup-compatibility/2006" xmlns:o="urn:schemas-microsoft-com:office:office" xmlns:r="http://schemas.openxmlformats.org/officeDocument/2006/relationships" xmlns:m="http://schemas.openxmlformats.org/officeDocument/2006/math" xmlns:v="urn:schemas-microsoft-com:vml" xmlns:wp14="http://schemas.microsoft.com/office/word/2010/wordprocessingDrawing" xmlns:wp="http://schemas.openxmlformats.org/drawingml/2006/wordprocessingDrawing" xmlns:w10="urn:schemas-microsoft-com:office:word" xmlns:w="http://schemas.openxmlformats.org/wordprocessingml/2006/main" xmlns:w14="http://schemas.microsoft.com/office/word/2010/wordml" xmlns:w15="http://schemas.microsoft.com/office/word/2012/wordml" xmlns:w16se="http://schemas.microsoft.com/office/word/2015/wordml/symex" xmlns:wpg="http://schemas.microsoft.com/office/word/2010/wordprocessingGroup" xmlns:wpi="http://schemas.microsoft.com/office/word/2010/wordprocessingInk" xmlns:wne="http://schemas.microsoft.com/office/word/2006/wordml" xmlns:wps="http://schemas.microsoft.com/office/word/2010/wordprocessingShape" mc:Ignorable="w14 w15 w16se wp14">
+<w:document xmlns:wpc="http://schemas.microsoft.com/office/word/2010/wordprocessingCanvas" xmlns:cx="http://schemas.microsoft.com/office/drawing/2014/chartex" xmlns:cx1="http://schemas.microsoft.com/office/drawing/2015/9/8/chartex" xmlns:cx2="http://schemas.microsoft.com/office/drawing/2015/10/21/chartex" xmlns:cx3="http://schemas.microsoft.com/office/drawing/2016/5/9/chartex" xmlns:cx4="http://schemas.microsoft.com/office/drawing/2016/5/10/chartex" xmlns:cx5="http://schemas.microsoft.com/office/drawing/2016/5/11/chartex" xmlns:cx6="http://schemas.microsoft.com/office/drawing/2016/5/12/chartex" xmlns:cx7="http://schemas.microsoft.com/office/drawing/2016/5/13/chartex" xmlns:cx8="http://schemas.microsoft.com/office/drawing/2016/5/14/chartex" xmlns:mc="http://schemas.openxmlformats.org/markup-compatibility/2006" xmlns:aink="http://schemas.microsoft.com/office/drawing/2016/ink" xmlns:am3d="http://schemas.microsoft.com/office/drawing/2017/model3d" xmlns:o="urn:schemas-microsoft-com:office:office" xmlns:r="http://schemas.openxmlformats.org/officeDocument/2006/relationships" xmlns:m="http://schemas.openxmlformats.org/officeDocument/2006/math" xmlns:v="urn:schemas-microsoft-com:vml" xmlns:wp14="http://schemas.microsoft.com/office/word/2010/wordprocessingDrawing" xmlns:wp="http://schemas.openxmlformats.org/drawingml/2006/wordprocessingDrawing" xmlns:w10="urn:schemas-microsoft-com:office:word" xmlns:w="http://schemas.openxmlformats.org/wordprocessingml/2006/main" xmlns:w14="http://schemas.microsoft.com/office/word/2010/wordml" xmlns:w15="http://schemas.microsoft.com/office/word/2012/wordml" xmlns:w16cex="http://schemas.microsoft.com/office/word/2018/wordml/cex" xmlns:w16cid="http://schemas.microsoft.com/office/word/2016/wordml/cid" xmlns:w16="http://schemas.microsoft.com/office/word/2018/wordml" xmlns:w16sdtdh="http://schemas.microsoft.com/office/word/2020/wordml/sdtdatahash" xmlns:w16se="http://schemas.microsoft.com/office/word/2015/wordml/symex" xmlns:wpg="http://schemas.microsoft.com/office/word/2010/wordprocessingGroup" xmlns:wpi="http://schemas.microsoft.com/office/word/2010/wordprocessingInk" xmlns:wne="http://schemas.microsoft.com/office/word/2006/wordml" xmlns:wps="http://schemas.microsoft.com/office/word/2010/wordprocessingShape" mc:Ignorable="w14 w15 w16se w16cid w16 w16cex w16sdtdh wp14">
   <w:body>
     <w:p>
-      <w:bookmarkStart w:id="0" w:name="_GoBack"/>
-      <w:bookmarkEnd w:id="0"/>
       <w:r>
         <w:t>Name: _____________</w:t>
       </w:r>
@@ -97,7 +95,7 @@
           <w:noProof/>
         </w:rPr>
         <w:drawing>
-          <wp:inline distT="0" distB="0" distL="0" distR="0">
+          <wp:inline distT="0" distB="0" distL="0" distR="0" wp14:anchorId="33EDE858" wp14:editId="33EDE859">
             <wp:extent cx="201930" cy="151765"/>
             <wp:effectExtent l="0" t="0" r="7620" b="635"/>
             <wp:docPr id="7" name="Picture 7" descr="http://ct.excelwa.org/ctfiles/apps/ancientCivilizations/images/locations/ocean.gif"/>
@@ -181,7 +179,7 @@
           <w:noProof/>
         </w:rPr>
         <w:drawing>
-          <wp:inline distT="0" distB="0" distL="0" distR="0">
+          <wp:inline distT="0" distB="0" distL="0" distR="0" wp14:anchorId="33EDE85A" wp14:editId="33EDE85B">
             <wp:extent cx="241300" cy="151765"/>
             <wp:effectExtent l="0" t="0" r="6350" b="635"/>
             <wp:docPr id="8" name="Picture 8" descr="http://ct.excelwa.org/ctfiles/apps/ancientCivilizations/images/locations/mountains.gif"/>
@@ -265,7 +263,7 @@
           <w:noProof/>
         </w:rPr>
         <w:drawing>
-          <wp:inline distT="0" distB="0" distL="0" distR="0">
+          <wp:inline distT="0" distB="0" distL="0" distR="0" wp14:anchorId="33EDE85C" wp14:editId="33EDE85D">
             <wp:extent cx="179705" cy="151765"/>
             <wp:effectExtent l="0" t="0" r="0" b="635"/>
             <wp:docPr id="9" name="Picture 9" descr="http://ct.excelwa.org/ctfiles/apps/ancientCivilizations/images/locations/island.gif"/>
@@ -349,7 +347,7 @@
           <w:noProof/>
         </w:rPr>
         <w:drawing>
-          <wp:inline distT="0" distB="0" distL="0" distR="0">
+          <wp:inline distT="0" distB="0" distL="0" distR="0" wp14:anchorId="33EDE85E" wp14:editId="33EDE85F">
             <wp:extent cx="219075" cy="151765"/>
             <wp:effectExtent l="0" t="0" r="9525" b="635"/>
             <wp:docPr id="11" name="Picture 11" descr="http://ct.excelwa.org/ctfiles/apps/ancientCivilizations/images/locations/rainforest.gif"/>
@@ -433,7 +431,7 @@
           <w:noProof/>
         </w:rPr>
         <w:drawing>
-          <wp:inline distT="0" distB="0" distL="0" distR="0">
+          <wp:inline distT="0" distB="0" distL="0" distR="0" wp14:anchorId="33EDE860" wp14:editId="33EDE861">
             <wp:extent cx="134620" cy="151765"/>
             <wp:effectExtent l="0" t="0" r="0" b="635"/>
             <wp:docPr id="12" name="Picture 12" descr="http://ct.excelwa.org/ctfiles/apps/ancientCivilizations/images/locations/river.gif"/>
@@ -525,7 +523,7 @@
           <w:noProof/>
         </w:rPr>
         <w:drawing>
-          <wp:inline distT="0" distB="0" distL="0" distR="0">
+          <wp:inline distT="0" distB="0" distL="0" distR="0" wp14:anchorId="33EDE862" wp14:editId="33EDE863">
             <wp:extent cx="207645" cy="151765"/>
             <wp:effectExtent l="0" t="0" r="1905" b="635"/>
             <wp:docPr id="13" name="Picture 13" descr="http://ct.excelwa.org/ctfiles/apps/ancientCivilizations/images/locations/desert.gif"/>
@@ -700,7 +698,7 @@
           <w:noProof/>
         </w:rPr>
         <w:drawing>
-          <wp:inline distT="0" distB="0" distL="0" distR="0">
+          <wp:inline distT="0" distB="0" distL="0" distR="0" wp14:anchorId="33EDE864" wp14:editId="33EDE865">
             <wp:extent cx="180975" cy="152400"/>
             <wp:effectExtent l="0" t="0" r="9525" b="0"/>
             <wp:docPr id="14" name="Picture 14" descr="http://ct.excelwa.org/ctfiles/apps/ancientCivilizations/images/resources/camels.gif"/>
@@ -805,7 +803,7 @@
           <w:noProof/>
         </w:rPr>
         <w:drawing>
-          <wp:inline distT="0" distB="0" distL="0" distR="0">
+          <wp:inline distT="0" distB="0" distL="0" distR="0" wp14:anchorId="33EDE866" wp14:editId="33EDE867">
             <wp:extent cx="161925" cy="152400"/>
             <wp:effectExtent l="0" t="0" r="9525" b="0"/>
             <wp:docPr id="15" name="Picture 15" descr="http://ct.excelwa.org/ctfiles/apps/ancientCivilizations/images/resources/cats.gif"/>
@@ -910,7 +908,7 @@
           <w:noProof/>
         </w:rPr>
         <w:drawing>
-          <wp:inline distT="0" distB="0" distL="0" distR="0">
+          <wp:inline distT="0" distB="0" distL="0" distR="0" wp14:anchorId="33EDE868" wp14:editId="33EDE869">
             <wp:extent cx="95250" cy="152400"/>
             <wp:effectExtent l="0" t="0" r="0" b="0"/>
             <wp:docPr id="16" name="Picture 16" descr="http://ct.excelwa.org/ctfiles/apps/ancientCivilizations/images/resources/chickens.gif"/>
@@ -1015,7 +1013,7 @@
           <w:noProof/>
         </w:rPr>
         <w:drawing>
-          <wp:inline distT="0" distB="0" distL="0" distR="0">
+          <wp:inline distT="0" distB="0" distL="0" distR="0" wp14:anchorId="33EDE86A" wp14:editId="33EDE86B">
             <wp:extent cx="228600" cy="152400"/>
             <wp:effectExtent l="0" t="0" r="0" b="0"/>
             <wp:docPr id="17" name="Picture 17" descr="http://ct.excelwa.org/ctfiles/apps/ancientCivilizations/images/resources/cows.gif"/>
@@ -1120,7 +1118,7 @@
           <w:noProof/>
         </w:rPr>
         <w:drawing>
-          <wp:inline distT="0" distB="0" distL="0" distR="0">
+          <wp:inline distT="0" distB="0" distL="0" distR="0" wp14:anchorId="33EDE86C" wp14:editId="33EDE86D">
             <wp:extent cx="161925" cy="152400"/>
             <wp:effectExtent l="0" t="0" r="9525" b="0"/>
             <wp:docPr id="18" name="Picture 18" descr="http://ct.excelwa.org/ctfiles/apps/ancientCivilizations/images/resources/dogs.gif"/>
@@ -1225,7 +1223,7 @@
           <w:noProof/>
         </w:rPr>
         <w:drawing>
-          <wp:inline distT="0" distB="0" distL="0" distR="0">
+          <wp:inline distT="0" distB="0" distL="0" distR="0" wp14:anchorId="33EDE86E" wp14:editId="33EDE86F">
             <wp:extent cx="276225" cy="152400"/>
             <wp:effectExtent l="0" t="0" r="9525" b="0"/>
             <wp:docPr id="19" name="Picture 19" descr="http://ct.excelwa.org/ctfiles/apps/ancientCivilizations/images/resources/fish.gif"/>
@@ -1330,7 +1328,7 @@
           <w:noProof/>
         </w:rPr>
         <w:drawing>
-          <wp:inline distT="0" distB="0" distL="0" distR="0">
+          <wp:inline distT="0" distB="0" distL="0" distR="0" wp14:anchorId="33EDE870" wp14:editId="33EDE871">
             <wp:extent cx="257175" cy="152400"/>
             <wp:effectExtent l="0" t="0" r="9525" b="0"/>
             <wp:docPr id="21" name="Picture 21" descr="http://ct.excelwa.org/ctfiles/apps/ancientCivilizations/images/resources/horses.gif"/>
@@ -1441,7 +1439,7 @@
           <w:noProof/>
         </w:rPr>
         <w:drawing>
-          <wp:inline distT="0" distB="0" distL="0" distR="0">
+          <wp:inline distT="0" distB="0" distL="0" distR="0" wp14:anchorId="33EDE872" wp14:editId="33EDE873">
             <wp:extent cx="152400" cy="152400"/>
             <wp:effectExtent l="0" t="0" r="0" b="0"/>
             <wp:docPr id="22" name="Picture 22" descr="http://ct.excelwa.org/ctfiles/apps/ancientCivilizations/images/resources/llamas.gif"/>
@@ -1592,7 +1590,7 @@
           <w:noProof/>
         </w:rPr>
         <w:drawing>
-          <wp:inline distT="0" distB="0" distL="0" distR="0">
+          <wp:inline distT="0" distB="0" distL="0" distR="0" wp14:anchorId="33EDE874" wp14:editId="33EDE875">
             <wp:extent cx="152400" cy="152400"/>
             <wp:effectExtent l="0" t="0" r="0" b="0"/>
             <wp:docPr id="39" name="Picture 39" descr="http://ct.excelwa.org/ctfiles/apps/ancientCivilizations/images/resources/beans.gif"/>
@@ -1681,7 +1679,7 @@
           <w:noProof/>
         </w:rPr>
         <w:drawing>
-          <wp:inline distT="0" distB="0" distL="0" distR="0">
+          <wp:inline distT="0" distB="0" distL="0" distR="0" wp14:anchorId="33EDE876" wp14:editId="33EDE877">
             <wp:extent cx="190500" cy="152400"/>
             <wp:effectExtent l="0" t="0" r="0" b="0"/>
             <wp:docPr id="40" name="Picture 40" descr="http://ct.excelwa.org/ctfiles/apps/ancientCivilizations/images/resources/corn.gif"/>
@@ -1770,7 +1768,7 @@
           <w:noProof/>
         </w:rPr>
         <w:drawing>
-          <wp:inline distT="0" distB="0" distL="0" distR="0">
+          <wp:inline distT="0" distB="0" distL="0" distR="0" wp14:anchorId="33EDE878" wp14:editId="33EDE879">
             <wp:extent cx="133350" cy="152400"/>
             <wp:effectExtent l="0" t="0" r="0" b="0"/>
             <wp:docPr id="41" name="Picture 41" descr="http://ct.excelwa.org/ctfiles/apps/ancientCivilizations/images/resources/oranges.gif"/>
@@ -1859,7 +1857,7 @@
           <w:noProof/>
         </w:rPr>
         <w:drawing>
-          <wp:inline distT="0" distB="0" distL="0" distR="0">
+          <wp:inline distT="0" distB="0" distL="0" distR="0" wp14:anchorId="33EDE87A" wp14:editId="33EDE87B">
             <wp:extent cx="104775" cy="152400"/>
             <wp:effectExtent l="0" t="0" r="9525" b="0"/>
             <wp:docPr id="42" name="Picture 42" descr="http://ct.excelwa.org/ctfiles/apps/ancientCivilizations/images/resources/pine%20trees.gif"/>
@@ -1948,7 +1946,7 @@
           <w:noProof/>
         </w:rPr>
         <w:drawing>
-          <wp:inline distT="0" distB="0" distL="0" distR="0">
+          <wp:inline distT="0" distB="0" distL="0" distR="0" wp14:anchorId="33EDE87C" wp14:editId="33EDE87D">
             <wp:extent cx="104775" cy="152400"/>
             <wp:effectExtent l="0" t="0" r="9525" b="0"/>
             <wp:docPr id="43" name="Picture 43" descr="http://ct.excelwa.org/ctfiles/apps/ancientCivilizations/images/resources/potatoes.gif"/>
@@ -2037,7 +2035,7 @@
           <w:noProof/>
         </w:rPr>
         <w:drawing>
-          <wp:inline distT="0" distB="0" distL="0" distR="0">
+          <wp:inline distT="0" distB="0" distL="0" distR="0" wp14:anchorId="33EDE87E" wp14:editId="33EDE87F">
             <wp:extent cx="123825" cy="152400"/>
             <wp:effectExtent l="0" t="0" r="9525" b="0"/>
             <wp:docPr id="44" name="Picture 44" descr="http://ct.excelwa.org/ctfiles/apps/ancientCivilizations/images/resources/roses.gif"/>
@@ -2118,7 +2116,7 @@
           <w:noProof/>
         </w:rPr>
         <w:drawing>
-          <wp:inline distT="0" distB="0" distL="0" distR="0">
+          <wp:inline distT="0" distB="0" distL="0" distR="0" wp14:anchorId="33EDE880" wp14:editId="33EDE881">
             <wp:extent cx="85725" cy="152400"/>
             <wp:effectExtent l="0" t="0" r="9525" b="0"/>
             <wp:docPr id="45" name="Picture 45" descr="http://ct.excelwa.org/ctfiles/apps/ancientCivilizations/images/resources/wheat.gif"/>
@@ -2303,7 +2301,7 @@
           <w:noProof/>
         </w:rPr>
         <w:drawing>
-          <wp:inline distT="0" distB="0" distL="0" distR="0">
+          <wp:inline distT="0" distB="0" distL="0" distR="0" wp14:anchorId="33EDE882" wp14:editId="33EDE883">
             <wp:extent cx="228600" cy="152400"/>
             <wp:effectExtent l="0" t="0" r="0" b="0"/>
             <wp:docPr id="46" name="Picture 46" descr="http://ct.excelwa.org/ctfiles/apps/ancientCivilizations/images/resources/bronze.gif"/>
@@ -2391,7 +2389,7 @@
           <w:noProof/>
         </w:rPr>
         <w:drawing>
-          <wp:inline distT="0" distB="0" distL="0" distR="0">
+          <wp:inline distT="0" distB="0" distL="0" distR="0" wp14:anchorId="33EDE884" wp14:editId="33EDE885">
             <wp:extent cx="180975" cy="152400"/>
             <wp:effectExtent l="0" t="0" r="9525" b="0"/>
             <wp:docPr id="47" name="Picture 47" descr="http://ct.excelwa.org/ctfiles/apps/ancientCivilizations/images/resources/gold.gif"/>
@@ -2479,7 +2477,7 @@
           <w:noProof/>
         </w:rPr>
         <w:drawing>
-          <wp:inline distT="0" distB="0" distL="0" distR="0">
+          <wp:inline distT="0" distB="0" distL="0" distR="0" wp14:anchorId="33EDE886" wp14:editId="33EDE887">
             <wp:extent cx="209550" cy="152400"/>
             <wp:effectExtent l="0" t="0" r="0" b="0"/>
             <wp:docPr id="48" name="Picture 48" descr="http://ct.excelwa.org/ctfiles/apps/ancientCivilizations/images/resources/iron.gif"/>
@@ -2567,7 +2565,7 @@
           <w:noProof/>
         </w:rPr>
         <w:drawing>
-          <wp:inline distT="0" distB="0" distL="0" distR="0">
+          <wp:inline distT="0" distB="0" distL="0" distR="0" wp14:anchorId="33EDE888" wp14:editId="33EDE889">
             <wp:extent cx="133350" cy="152400"/>
             <wp:effectExtent l="0" t="0" r="0" b="0"/>
             <wp:docPr id="49" name="Picture 49" descr="http://ct.excelwa.org/ctfiles/apps/ancientCivilizations/images/resources/silk.gif"/>
@@ -2655,7 +2653,7 @@
           <w:noProof/>
         </w:rPr>
         <w:drawing>
-          <wp:inline distT="0" distB="0" distL="0" distR="0">
+          <wp:inline distT="0" distB="0" distL="0" distR="0" wp14:anchorId="33EDE88A" wp14:editId="33EDE88B">
             <wp:extent cx="133350" cy="152400"/>
             <wp:effectExtent l="0" t="0" r="0" b="0"/>
             <wp:docPr id="50" name="Picture 50" descr="http://ct.excelwa.org/ctfiles/apps/ancientCivilizations/images/resources/stone.gif"/>
@@ -3048,7 +3046,7 @@
 </file>
 
 <file path=word/endnotes.xml><?xml version="1.0" encoding="utf-8"?>
-<w:endnotes xmlns:wpc="http://schemas.microsoft.com/office/word/2010/wordprocessingCanvas" xmlns:cx="http://schemas.microsoft.com/office/drawing/2014/chartex" xmlns:cx1="http://schemas.microsoft.com/office/drawing/2015/9/8/chartex" xmlns:cx2="http://schemas.microsoft.com/office/drawing/2015/10/21/chartex" xmlns:cx3="http://schemas.microsoft.com/office/drawing/2016/5/9/chartex" xmlns:cx4="http://schemas.microsoft.com/office/drawing/2016/5/10/chartex" xmlns:cx5="http://schemas.microsoft.com/office/drawing/2016/5/11/chartex" xmlns:mc="http://schemas.openxmlformats.org/markup-compatibility/2006" xmlns:o="urn:schemas-microsoft-com:office:office" xmlns:r="http://schemas.openxmlformats.org/officeDocument/2006/relationships" xmlns:m="http://schemas.openxmlformats.org/officeDocument/2006/math" xmlns:v="urn:schemas-microsoft-com:vml" xmlns:wp14="http://schemas.microsoft.com/office/word/2010/wordprocessingDrawing" xmlns:wp="http://schemas.openxmlformats.org/drawingml/2006/wordprocessingDrawing" xmlns:w10="urn:schemas-microsoft-com:office:word" xmlns:w="http://schemas.openxmlformats.org/wordprocessingml/2006/main" xmlns:w14="http://schemas.microsoft.com/office/word/2010/wordml" xmlns:w15="http://schemas.microsoft.com/office/word/2012/wordml" xmlns:w16se="http://schemas.microsoft.com/office/word/2015/wordml/symex" xmlns:wpg="http://schemas.microsoft.com/office/word/2010/wordprocessingGroup" xmlns:wpi="http://schemas.microsoft.com/office/word/2010/wordprocessingInk" xmlns:wne="http://schemas.microsoft.com/office/word/2006/wordml" xmlns:wps="http://schemas.microsoft.com/office/word/2010/wordprocessingShape" mc:Ignorable="w14 w15 w16se wp14">
+<w:endnotes xmlns:wpc="http://schemas.microsoft.com/office/word/2010/wordprocessingCanvas" xmlns:cx="http://schemas.microsoft.com/office/drawing/2014/chartex" xmlns:cx1="http://schemas.microsoft.com/office/drawing/2015/9/8/chartex" xmlns:cx2="http://schemas.microsoft.com/office/drawing/2015/10/21/chartex" xmlns:cx3="http://schemas.microsoft.com/office/drawing/2016/5/9/chartex" xmlns:cx4="http://schemas.microsoft.com/office/drawing/2016/5/10/chartex" xmlns:cx5="http://schemas.microsoft.com/office/drawing/2016/5/11/chartex" xmlns:cx6="http://schemas.microsoft.com/office/drawing/2016/5/12/chartex" xmlns:cx7="http://schemas.microsoft.com/office/drawing/2016/5/13/chartex" xmlns:cx8="http://schemas.microsoft.com/office/drawing/2016/5/14/chartex" xmlns:mc="http://schemas.openxmlformats.org/markup-compatibility/2006" xmlns:aink="http://schemas.microsoft.com/office/drawing/2016/ink" xmlns:am3d="http://schemas.microsoft.com/office/drawing/2017/model3d" xmlns:o="urn:schemas-microsoft-com:office:office" xmlns:r="http://schemas.openxmlformats.org/officeDocument/2006/relationships" xmlns:m="http://schemas.openxmlformats.org/officeDocument/2006/math" xmlns:v="urn:schemas-microsoft-com:vml" xmlns:wp14="http://schemas.microsoft.com/office/word/2010/wordprocessingDrawing" xmlns:wp="http://schemas.openxmlformats.org/drawingml/2006/wordprocessingDrawing" xmlns:w10="urn:schemas-microsoft-com:office:word" xmlns:w="http://schemas.openxmlformats.org/wordprocessingml/2006/main" xmlns:w14="http://schemas.microsoft.com/office/word/2010/wordml" xmlns:w15="http://schemas.microsoft.com/office/word/2012/wordml" xmlns:w16cex="http://schemas.microsoft.com/office/word/2018/wordml/cex" xmlns:w16cid="http://schemas.microsoft.com/office/word/2016/wordml/cid" xmlns:w16="http://schemas.microsoft.com/office/word/2018/wordml" xmlns:w16sdtdh="http://schemas.microsoft.com/office/word/2020/wordml/sdtdatahash" xmlns:w16se="http://schemas.microsoft.com/office/word/2015/wordml/symex" xmlns:wpg="http://schemas.microsoft.com/office/word/2010/wordprocessingGroup" xmlns:wpi="http://schemas.microsoft.com/office/word/2010/wordprocessingInk" xmlns:wne="http://schemas.microsoft.com/office/word/2006/wordml" xmlns:wps="http://schemas.microsoft.com/office/word/2010/wordprocessingShape" mc:Ignorable="w14 w15 w16se w16cid w16 w16cex w16sdtdh wp14">
   <w:endnote w:type="separator" w:id="-1">
     <w:p>
       <w:pPr>
@@ -3073,7 +3071,7 @@
 </file>
 
 <file path=word/footnotes.xml><?xml version="1.0" encoding="utf-8"?>
-<w:footnotes xmlns:wpc="http://schemas.microsoft.com/office/word/2010/wordprocessingCanvas" xmlns:cx="http://schemas.microsoft.com/office/drawing/2014/chartex" xmlns:cx1="http://schemas.microsoft.com/office/drawing/2015/9/8/chartex" xmlns:cx2="http://schemas.microsoft.com/office/drawing/2015/10/21/chartex" xmlns:cx3="http://schemas.microsoft.com/office/drawing/2016/5/9/chartex" xmlns:cx4="http://schemas.microsoft.com/office/drawing/2016/5/10/chartex" xmlns:cx5="http://schemas.microsoft.com/office/drawing/2016/5/11/chartex" xmlns:mc="http://schemas.openxmlformats.org/markup-compatibility/2006" xmlns:o="urn:schemas-microsoft-com:office:office" xmlns:r="http://schemas.openxmlformats.org/officeDocument/2006/relationships" xmlns:m="http://schemas.openxmlformats.org/officeDocument/2006/math" xmlns:v="urn:schemas-microsoft-com:vml" xmlns:wp14="http://schemas.microsoft.com/office/word/2010/wordprocessingDrawing" xmlns:wp="http://schemas.openxmlformats.org/drawingml/2006/wordprocessingDrawing" xmlns:w10="urn:schemas-microsoft-com:office:word" xmlns:w="http://schemas.openxmlformats.org/wordprocessingml/2006/main" xmlns:w14="http://schemas.microsoft.com/office/word/2010/wordml" xmlns:w15="http://schemas.microsoft.com/office/word/2012/wordml" xmlns:w16se="http://schemas.microsoft.com/office/word/2015/wordml/symex" xmlns:wpg="http://schemas.microsoft.com/office/word/2010/wordprocessingGroup" xmlns:wpi="http://schemas.microsoft.com/office/word/2010/wordprocessingInk" xmlns:wne="http://schemas.microsoft.com/office/word/2006/wordml" xmlns:wps="http://schemas.microsoft.com/office/word/2010/wordprocessingShape" mc:Ignorable="w14 w15 w16se wp14">
+<w:footnotes xmlns:wpc="http://schemas.microsoft.com/office/word/2010/wordprocessingCanvas" xmlns:cx="http://schemas.microsoft.com/office/drawing/2014/chartex" xmlns:cx1="http://schemas.microsoft.com/office/drawing/2015/9/8/chartex" xmlns:cx2="http://schemas.microsoft.com/office/drawing/2015/10/21/chartex" xmlns:cx3="http://schemas.microsoft.com/office/drawing/2016/5/9/chartex" xmlns:cx4="http://schemas.microsoft.com/office/drawing/2016/5/10/chartex" xmlns:cx5="http://schemas.microsoft.com/office/drawing/2016/5/11/chartex" xmlns:cx6="http://schemas.microsoft.com/office/drawing/2016/5/12/chartex" xmlns:cx7="http://schemas.microsoft.com/office/drawing/2016/5/13/chartex" xmlns:cx8="http://schemas.microsoft.com/office/drawing/2016/5/14/chartex" xmlns:mc="http://schemas.openxmlformats.org/markup-compatibility/2006" xmlns:aink="http://schemas.microsoft.com/office/drawing/2016/ink" xmlns:am3d="http://schemas.microsoft.com/office/drawing/2017/model3d" xmlns:o="urn:schemas-microsoft-com:office:office" xmlns:r="http://schemas.openxmlformats.org/officeDocument/2006/relationships" xmlns:m="http://schemas.openxmlformats.org/officeDocument/2006/math" xmlns:v="urn:schemas-microsoft-com:vml" xmlns:wp14="http://schemas.microsoft.com/office/word/2010/wordprocessingDrawing" xmlns:wp="http://schemas.openxmlformats.org/drawingml/2006/wordprocessingDrawing" xmlns:w10="urn:schemas-microsoft-com:office:word" xmlns:w="http://schemas.openxmlformats.org/wordprocessingml/2006/main" xmlns:w14="http://schemas.microsoft.com/office/word/2010/wordml" xmlns:w15="http://schemas.microsoft.com/office/word/2012/wordml" xmlns:w16cex="http://schemas.microsoft.com/office/word/2018/wordml/cex" xmlns:w16cid="http://schemas.microsoft.com/office/word/2016/wordml/cid" xmlns:w16="http://schemas.microsoft.com/office/word/2018/wordml" xmlns:w16sdtdh="http://schemas.microsoft.com/office/word/2020/wordml/sdtdatahash" xmlns:w16se="http://schemas.microsoft.com/office/word/2015/wordml/symex" xmlns:wpg="http://schemas.microsoft.com/office/word/2010/wordprocessingGroup" xmlns:wpi="http://schemas.microsoft.com/office/word/2010/wordprocessingInk" xmlns:wne="http://schemas.microsoft.com/office/word/2006/wordml" xmlns:wps="http://schemas.microsoft.com/office/word/2010/wordprocessingShape" mc:Ignorable="w14 w15 w16se w16cid w16 w16cex w16sdtdh wp14">
   <w:footnote w:type="separator" w:id="-1">
     <w:p>
       <w:pPr>
@@ -3098,7 +3096,7 @@
 </file>
 
 <file path=word/header1.xml><?xml version="1.0" encoding="utf-8"?>
-<w:hdr xmlns:wpc="http://schemas.microsoft.com/office/word/2010/wordprocessingCanvas" xmlns:cx="http://schemas.microsoft.com/office/drawing/2014/chartex" xmlns:cx1="http://schemas.microsoft.com/office/drawing/2015/9/8/chartex" xmlns:cx2="http://schemas.microsoft.com/office/drawing/2015/10/21/chartex" xmlns:cx3="http://schemas.microsoft.com/office/drawing/2016/5/9/chartex" xmlns:cx4="http://schemas.microsoft.com/office/drawing/2016/5/10/chartex" xmlns:cx5="http://schemas.microsoft.com/office/drawing/2016/5/11/chartex" xmlns:mc="http://schemas.openxmlformats.org/markup-compatibility/2006" xmlns:o="urn:schemas-microsoft-com:office:office" xmlns:r="http://schemas.openxmlformats.org/officeDocument/2006/relationships" xmlns:m="http://schemas.openxmlformats.org/officeDocument/2006/math" xmlns:v="urn:schemas-microsoft-com:vml" xmlns:wp14="http://schemas.microsoft.com/office/word/2010/wordprocessingDrawing" xmlns:wp="http://schemas.openxmlformats.org/drawingml/2006/wordprocessingDrawing" xmlns:w10="urn:schemas-microsoft-com:office:word" xmlns:w="http://schemas.openxmlformats.org/wordprocessingml/2006/main" xmlns:w14="http://schemas.microsoft.com/office/word/2010/wordml" xmlns:w15="http://schemas.microsoft.com/office/word/2012/wordml" xmlns:w16se="http://schemas.microsoft.com/office/word/2015/wordml/symex" xmlns:wpg="http://schemas.microsoft.com/office/word/2010/wordprocessingGroup" xmlns:wpi="http://schemas.microsoft.com/office/word/2010/wordprocessingInk" xmlns:wne="http://schemas.microsoft.com/office/word/2006/wordml" xmlns:wps="http://schemas.microsoft.com/office/word/2010/wordprocessingShape" mc:Ignorable="w14 w15 w16se wp14">
+<w:hdr xmlns:wpc="http://schemas.microsoft.com/office/word/2010/wordprocessingCanvas" xmlns:cx="http://schemas.microsoft.com/office/drawing/2014/chartex" xmlns:cx1="http://schemas.microsoft.com/office/drawing/2015/9/8/chartex" xmlns:cx2="http://schemas.microsoft.com/office/drawing/2015/10/21/chartex" xmlns:cx3="http://schemas.microsoft.com/office/drawing/2016/5/9/chartex" xmlns:cx4="http://schemas.microsoft.com/office/drawing/2016/5/10/chartex" xmlns:cx5="http://schemas.microsoft.com/office/drawing/2016/5/11/chartex" xmlns:cx6="http://schemas.microsoft.com/office/drawing/2016/5/12/chartex" xmlns:cx7="http://schemas.microsoft.com/office/drawing/2016/5/13/chartex" xmlns:cx8="http://schemas.microsoft.com/office/drawing/2016/5/14/chartex" xmlns:mc="http://schemas.openxmlformats.org/markup-compatibility/2006" xmlns:aink="http://schemas.microsoft.com/office/drawing/2016/ink" xmlns:am3d="http://schemas.microsoft.com/office/drawing/2017/model3d" xmlns:o="urn:schemas-microsoft-com:office:office" xmlns:r="http://schemas.openxmlformats.org/officeDocument/2006/relationships" xmlns:m="http://schemas.openxmlformats.org/officeDocument/2006/math" xmlns:v="urn:schemas-microsoft-com:vml" xmlns:wp14="http://schemas.microsoft.com/office/word/2010/wordprocessingDrawing" xmlns:wp="http://schemas.openxmlformats.org/drawingml/2006/wordprocessingDrawing" xmlns:w10="urn:schemas-microsoft-com:office:word" xmlns:w="http://schemas.openxmlformats.org/wordprocessingml/2006/main" xmlns:w14="http://schemas.microsoft.com/office/word/2010/wordml" xmlns:w15="http://schemas.microsoft.com/office/word/2012/wordml" xmlns:w16cex="http://schemas.microsoft.com/office/word/2018/wordml/cex" xmlns:w16cid="http://schemas.microsoft.com/office/word/2016/wordml/cid" xmlns:w16="http://schemas.microsoft.com/office/word/2018/wordml" xmlns:w16sdtdh="http://schemas.microsoft.com/office/word/2020/wordml/sdtdatahash" xmlns:w16se="http://schemas.microsoft.com/office/word/2015/wordml/symex" xmlns:wpg="http://schemas.microsoft.com/office/word/2010/wordprocessingGroup" xmlns:wpi="http://schemas.microsoft.com/office/word/2010/wordprocessingInk" xmlns:wne="http://schemas.microsoft.com/office/word/2006/wordml" xmlns:wps="http://schemas.microsoft.com/office/word/2010/wordprocessingShape" mc:Ignorable="w14 w15 w16se w16cid w16 w16cex w16sdtdh wp14">
   <w:p>
     <w:pPr>
       <w:spacing w:after="0" w:line="240" w:lineRule="auto"/>
@@ -3110,142 +3108,6 @@
         <w:szCs w:val="48"/>
       </w:rPr>
     </w:pPr>
-    <w:r>
-      <w:rPr>
-        <w:noProof/>
-        <w:sz w:val="12"/>
-      </w:rPr>
-      <w:drawing>
-        <wp:anchor distT="0" distB="0" distL="114300" distR="114300" simplePos="0" relativeHeight="251663360" behindDoc="0" locked="0" layoutInCell="1" allowOverlap="1" wp14:anchorId="2F69E998" wp14:editId="0D3335F4">
-          <wp:simplePos x="0" y="0"/>
-          <wp:positionH relativeFrom="margin">
-            <wp:posOffset>0</wp:posOffset>
-          </wp:positionH>
-          <wp:positionV relativeFrom="paragraph">
-            <wp:posOffset>73152</wp:posOffset>
-          </wp:positionV>
-          <wp:extent cx="1140460" cy="717550"/>
-          <wp:effectExtent l="0" t="0" r="2540" b="6350"/>
-          <wp:wrapSquare wrapText="bothSides"/>
-          <wp:docPr id="63" name="Picture 63"/>
-          <wp:cNvGraphicFramePr>
-            <a:graphicFrameLocks xmlns:a="http://schemas.openxmlformats.org/drawingml/2006/main" noChangeAspect="1"/>
-          </wp:cNvGraphicFramePr>
-          <a:graphic xmlns:a="http://schemas.openxmlformats.org/drawingml/2006/main">
-            <a:graphicData uri="http://schemas.openxmlformats.org/drawingml/2006/picture">
-              <pic:pic xmlns:pic="http://schemas.openxmlformats.org/drawingml/2006/picture">
-                <pic:nvPicPr>
-                  <pic:cNvPr id="4" name="Excel CT Logo 256x256 white.png"/>
-                  <pic:cNvPicPr/>
-                </pic:nvPicPr>
-                <pic:blipFill rotWithShape="1">
-                  <a:blip r:embed="rId1" cstate="print">
-                    <a:extLst>
-                      <a:ext uri="{28A0092B-C50C-407E-A947-70E740481C1C}">
-                        <a14:useLocalDpi xmlns:a14="http://schemas.microsoft.com/office/drawing/2010/main" val="0"/>
-                      </a:ext>
-                    </a:extLst>
-                  </a:blip>
-                  <a:srcRect t="18949" b="18148"/>
-                  <a:stretch/>
-                </pic:blipFill>
-                <pic:spPr bwMode="auto">
-                  <a:xfrm>
-                    <a:off x="0" y="0"/>
-                    <a:ext cx="1140460" cy="717550"/>
-                  </a:xfrm>
-                  <a:prstGeom prst="rect">
-                    <a:avLst/>
-                  </a:prstGeom>
-                  <a:ln>
-                    <a:noFill/>
-                  </a:ln>
-                  <a:extLst>
-                    <a:ext uri="{53640926-AAD7-44D8-BBD7-CCE9431645EC}">
-                      <a14:shadowObscured xmlns:a14="http://schemas.microsoft.com/office/drawing/2010/main"/>
-                    </a:ext>
-                  </a:extLst>
-                </pic:spPr>
-              </pic:pic>
-            </a:graphicData>
-          </a:graphic>
-          <wp14:sizeRelH relativeFrom="page">
-            <wp14:pctWidth>0</wp14:pctWidth>
-          </wp14:sizeRelH>
-          <wp14:sizeRelV relativeFrom="page">
-            <wp14:pctHeight>0</wp14:pctHeight>
-          </wp14:sizeRelV>
-        </wp:anchor>
-      </w:drawing>
-    </w:r>
-    <w:r>
-      <w:rPr>
-        <w:noProof/>
-        <w:sz w:val="12"/>
-      </w:rPr>
-      <w:drawing>
-        <wp:anchor distT="0" distB="0" distL="114300" distR="114300" simplePos="0" relativeHeight="251662336" behindDoc="0" locked="0" layoutInCell="1" allowOverlap="1" wp14:anchorId="00A97AEE" wp14:editId="00DDB32A">
-          <wp:simplePos x="0" y="0"/>
-          <wp:positionH relativeFrom="margin">
-            <wp:align>left</wp:align>
-          </wp:positionH>
-          <wp:positionV relativeFrom="paragraph">
-            <wp:posOffset>69850</wp:posOffset>
-          </wp:positionV>
-          <wp:extent cx="1205865" cy="596900"/>
-          <wp:effectExtent l="0" t="0" r="0" b="0"/>
-          <wp:wrapSquare wrapText="bothSides"/>
-          <wp:docPr id="64" name="Picture 64" descr="Macintosh HD:Users:ASefrioui:Desktop:EXCEL Public Charter School:Admin Files:Logos:EXCEL_PRIMARY_LOGO.jpg"/>
-          <wp:cNvGraphicFramePr>
-            <a:graphicFrameLocks xmlns:a="http://schemas.openxmlformats.org/drawingml/2006/main" noChangeAspect="1"/>
-          </wp:cNvGraphicFramePr>
-          <a:graphic xmlns:a="http://schemas.openxmlformats.org/drawingml/2006/main">
-            <a:graphicData uri="http://schemas.openxmlformats.org/drawingml/2006/picture">
-              <pic:pic xmlns:pic="http://schemas.openxmlformats.org/drawingml/2006/picture">
-                <pic:nvPicPr>
-                  <pic:cNvPr id="0" name="Picture 1" descr="Macintosh HD:Users:ASefrioui:Desktop:EXCEL Public Charter School:Admin Files:Logos:EXCEL_PRIMARY_LOGO.jpg"/>
-                  <pic:cNvPicPr>
-                    <a:picLocks noChangeAspect="1" noChangeArrowheads="1"/>
-                  </pic:cNvPicPr>
-                </pic:nvPicPr>
-                <pic:blipFill>
-                  <a:blip r:embed="rId2">
-                    <a:extLst>
-                      <a:ext uri="{28A0092B-C50C-407E-A947-70E740481C1C}">
-                        <a14:useLocalDpi xmlns:a14="http://schemas.microsoft.com/office/drawing/2010/main" val="0"/>
-                      </a:ext>
-                    </a:extLst>
-                  </a:blip>
-                  <a:srcRect/>
-                  <a:stretch>
-                    <a:fillRect/>
-                  </a:stretch>
-                </pic:blipFill>
-                <pic:spPr bwMode="auto">
-                  <a:xfrm>
-                    <a:off x="0" y="0"/>
-                    <a:ext cx="1205865" cy="596900"/>
-                  </a:xfrm>
-                  <a:prstGeom prst="rect">
-                    <a:avLst/>
-                  </a:prstGeom>
-                  <a:noFill/>
-                  <a:ln>
-                    <a:noFill/>
-                  </a:ln>
-                </pic:spPr>
-              </pic:pic>
-            </a:graphicData>
-          </a:graphic>
-          <wp14:sizeRelH relativeFrom="page">
-            <wp14:pctWidth>0</wp14:pctWidth>
-          </wp14:sizeRelH>
-          <wp14:sizeRelV relativeFrom="page">
-            <wp14:pctHeight>0</wp14:pctHeight>
-          </wp14:sizeRelV>
-        </wp:anchor>
-      </w:drawing>
-    </w:r>
     <w:r>
       <w:rPr>
         <w:rFonts w:ascii="Segoe UI Light" w:hAnsi="Segoe UI Light" w:cs="Segoe UI Light"/>
@@ -3301,7 +3163,7 @@
 </file>
 
 <file path=word/numbering.xml><?xml version="1.0" encoding="utf-8"?>
-<w:numbering xmlns:wpc="http://schemas.microsoft.com/office/word/2010/wordprocessingCanvas" xmlns:cx="http://schemas.microsoft.com/office/drawing/2014/chartex" xmlns:cx1="http://schemas.microsoft.com/office/drawing/2015/9/8/chartex" xmlns:cx2="http://schemas.microsoft.com/office/drawing/2015/10/21/chartex" xmlns:cx3="http://schemas.microsoft.com/office/drawing/2016/5/9/chartex" xmlns:cx4="http://schemas.microsoft.com/office/drawing/2016/5/10/chartex" xmlns:cx5="http://schemas.microsoft.com/office/drawing/2016/5/11/chartex" xmlns:mc="http://schemas.openxmlformats.org/markup-compatibility/2006" xmlns:o="urn:schemas-microsoft-com:office:office" xmlns:r="http://schemas.openxmlformats.org/officeDocument/2006/relationships" xmlns:m="http://schemas.openxmlformats.org/officeDocument/2006/math" xmlns:v="urn:schemas-microsoft-com:vml" xmlns:wp14="http://schemas.microsoft.com/office/word/2010/wordprocessingDrawing" xmlns:wp="http://schemas.openxmlformats.org/drawingml/2006/wordprocessingDrawing" xmlns:w10="urn:schemas-microsoft-com:office:word" xmlns:w="http://schemas.openxmlformats.org/wordprocessingml/2006/main" xmlns:w14="http://schemas.microsoft.com/office/word/2010/wordml" xmlns:w15="http://schemas.microsoft.com/office/word/2012/wordml" xmlns:w16se="http://schemas.microsoft.com/office/word/2015/wordml/symex" xmlns:wpg="http://schemas.microsoft.com/office/word/2010/wordprocessingGroup" xmlns:wpi="http://schemas.microsoft.com/office/word/2010/wordprocessingInk" xmlns:wne="http://schemas.microsoft.com/office/word/2006/wordml" xmlns:wps="http://schemas.microsoft.com/office/word/2010/wordprocessingShape" mc:Ignorable="w14 w15 w16se wp14">
+<w:numbering xmlns:wpc="http://schemas.microsoft.com/office/word/2010/wordprocessingCanvas" xmlns:cx="http://schemas.microsoft.com/office/drawing/2014/chartex" xmlns:cx1="http://schemas.microsoft.com/office/drawing/2015/9/8/chartex" xmlns:cx2="http://schemas.microsoft.com/office/drawing/2015/10/21/chartex" xmlns:cx3="http://schemas.microsoft.com/office/drawing/2016/5/9/chartex" xmlns:cx4="http://schemas.microsoft.com/office/drawing/2016/5/10/chartex" xmlns:cx5="http://schemas.microsoft.com/office/drawing/2016/5/11/chartex" xmlns:cx6="http://schemas.microsoft.com/office/drawing/2016/5/12/chartex" xmlns:cx7="http://schemas.microsoft.com/office/drawing/2016/5/13/chartex" xmlns:cx8="http://schemas.microsoft.com/office/drawing/2016/5/14/chartex" xmlns:mc="http://schemas.openxmlformats.org/markup-compatibility/2006" xmlns:aink="http://schemas.microsoft.com/office/drawing/2016/ink" xmlns:am3d="http://schemas.microsoft.com/office/drawing/2017/model3d" xmlns:o="urn:schemas-microsoft-com:office:office" xmlns:r="http://schemas.openxmlformats.org/officeDocument/2006/relationships" xmlns:m="http://schemas.openxmlformats.org/officeDocument/2006/math" xmlns:v="urn:schemas-microsoft-com:vml" xmlns:wp14="http://schemas.microsoft.com/office/word/2010/wordprocessingDrawing" xmlns:wp="http://schemas.openxmlformats.org/drawingml/2006/wordprocessingDrawing" xmlns:w10="urn:schemas-microsoft-com:office:word" xmlns:w="http://schemas.openxmlformats.org/wordprocessingml/2006/main" xmlns:w14="http://schemas.microsoft.com/office/word/2010/wordml" xmlns:w15="http://schemas.microsoft.com/office/word/2012/wordml" xmlns:w16cex="http://schemas.microsoft.com/office/word/2018/wordml/cex" xmlns:w16cid="http://schemas.microsoft.com/office/word/2016/wordml/cid" xmlns:w16="http://schemas.microsoft.com/office/word/2018/wordml" xmlns:w16sdtdh="http://schemas.microsoft.com/office/word/2020/wordml/sdtdatahash" xmlns:w16se="http://schemas.microsoft.com/office/word/2015/wordml/symex" xmlns:wpg="http://schemas.microsoft.com/office/word/2010/wordprocessingGroup" xmlns:wpi="http://schemas.microsoft.com/office/word/2010/wordprocessingInk" xmlns:wne="http://schemas.microsoft.com/office/word/2006/wordml" xmlns:wps="http://schemas.microsoft.com/office/word/2010/wordprocessingShape" mc:Ignorable="w14 w15 w16se w16cid w16 w16cex w16sdtdh wp14">
   <w:abstractNum w:abstractNumId="0" w15:restartNumberingAfterBreak="0">
     <w:nsid w:val="4BAB1E4B"/>
     <w:multiLevelType w:val="hybridMultilevel"/>
@@ -3630,7 +3492,7 @@
 </file>
 
 <file path=word/styles.xml><?xml version="1.0" encoding="utf-8"?>
-<w:styles xmlns:mc="http://schemas.openxmlformats.org/markup-compatibility/2006" xmlns:r="http://schemas.openxmlformats.org/officeDocument/2006/relationships" xmlns:w="http://schemas.openxmlformats.org/wordprocessingml/2006/main" xmlns:w14="http://schemas.microsoft.com/office/word/2010/wordml" xmlns:w15="http://schemas.microsoft.com/office/word/2012/wordml" xmlns:w16se="http://schemas.microsoft.com/office/word/2015/wordml/symex" mc:Ignorable="w14 w15 w16se">
+<w:styles xmlns:mc="http://schemas.openxmlformats.org/markup-compatibility/2006" xmlns:r="http://schemas.openxmlformats.org/officeDocument/2006/relationships" xmlns:w="http://schemas.openxmlformats.org/wordprocessingml/2006/main" xmlns:w14="http://schemas.microsoft.com/office/word/2010/wordml" xmlns:w15="http://schemas.microsoft.com/office/word/2012/wordml" xmlns:w16cex="http://schemas.microsoft.com/office/word/2018/wordml/cex" xmlns:w16cid="http://schemas.microsoft.com/office/word/2016/wordml/cid" xmlns:w16="http://schemas.microsoft.com/office/word/2018/wordml" xmlns:w16sdtdh="http://schemas.microsoft.com/office/word/2020/wordml/sdtdatahash" xmlns:w16se="http://schemas.microsoft.com/office/word/2015/wordml/symex" mc:Ignorable="w14 w15 w16se w16cid w16 w16cex w16sdtdh">
   <w:docDefaults>
     <w:rPrDefault>
       <w:rPr>
@@ -3646,7 +3508,7 @@
       </w:pPr>
     </w:pPrDefault>
   </w:docDefaults>
-  <w:latentStyles w:defLockedState="0" w:defUIPriority="99" w:defSemiHidden="0" w:defUnhideWhenUsed="0" w:defQFormat="0" w:count="374">
+  <w:latentStyles w:defLockedState="0" w:defUIPriority="99" w:defSemiHidden="0" w:defUnhideWhenUsed="0" w:defQFormat="0" w:count="376">
     <w:lsdException w:name="Normal" w:uiPriority="0" w:qFormat="1"/>
     <w:lsdException w:name="heading 1" w:uiPriority="9" w:qFormat="1"/>
     <w:lsdException w:name="heading 2" w:semiHidden="1" w:uiPriority="9" w:unhideWhenUsed="1" w:qFormat="1"/>
@@ -3752,7 +3614,6 @@
     <w:lsdException w:name="HTML Sample" w:semiHidden="1" w:unhideWhenUsed="1"/>
     <w:lsdException w:name="HTML Typewriter" w:semiHidden="1" w:unhideWhenUsed="1"/>
     <w:lsdException w:name="HTML Variable" w:semiHidden="1" w:unhideWhenUsed="1"/>
-    <w:lsdException w:name="Normal Table" w:semiHidden="1" w:unhideWhenUsed="1"/>
     <w:lsdException w:name="annotation subject" w:semiHidden="1" w:unhideWhenUsed="1"/>
     <w:lsdException w:name="No List" w:semiHidden="1" w:unhideWhenUsed="1"/>
     <w:lsdException w:name="Outline List 1" w:semiHidden="1" w:unhideWhenUsed="1"/>
@@ -3798,11 +3659,9 @@
     <w:lsdException w:name="Table Subtle 1" w:semiHidden="1" w:unhideWhenUsed="1"/>
     <w:lsdException w:name="Table Subtle 2" w:semiHidden="1" w:unhideWhenUsed="1"/>
     <w:lsdException w:name="Table Web 1" w:semiHidden="1" w:unhideWhenUsed="1"/>
-    <w:lsdException w:name="Table Web 2" w:semiHidden="1" w:unhideWhenUsed="1"/>
     <w:lsdException w:name="Table Web 3" w:semiHidden="1" w:unhideWhenUsed="1"/>
     <w:lsdException w:name="Balloon Text" w:semiHidden="1" w:unhideWhenUsed="1"/>
     <w:lsdException w:name="Table Grid" w:uiPriority="39"/>
-    <w:lsdException w:name="Table Theme" w:semiHidden="1" w:unhideWhenUsed="1"/>
     <w:lsdException w:name="Placeholder Text" w:semiHidden="1"/>
     <w:lsdException w:name="No Spacing" w:uiPriority="1" w:qFormat="1"/>
     <w:lsdException w:name="Light Shading" w:uiPriority="60"/>
@@ -4021,6 +3880,8 @@
     <w:lsdException w:name="Mention" w:semiHidden="1" w:unhideWhenUsed="1"/>
     <w:lsdException w:name="Smart Hyperlink" w:semiHidden="1" w:unhideWhenUsed="1"/>
     <w:lsdException w:name="Hashtag" w:semiHidden="1" w:unhideWhenUsed="1"/>
+    <w:lsdException w:name="Unresolved Mention" w:semiHidden="1" w:unhideWhenUsed="1"/>
+    <w:lsdException w:name="Smart Link" w:semiHidden="1" w:unhideWhenUsed="1"/>
   </w:latentStyles>
   <w:style w:type="paragraph" w:default="1" w:styleId="Normal">
     <w:name w:val="Normal"/>

</xml_diff>